<commit_message>
documento de visão ajustes
</commit_message>
<xml_diff>
--- a/documentacao/Documento de Visão FutShirt.docx
+++ b/documentacao/Documento de Visão FutShirt.docx
@@ -27,7 +27,7 @@
       <w:pPr>
         <w:numPr>
           <w:ilvl w:val="0"/>
-          <w:numId w:val="1"/>
+          <w:numId w:val="4"/>
         </w:numPr>
         <w:spacing w:line="360" w:lineRule="auto"/>
         <w:jc w:val="both"/>
@@ -88,7 +88,7 @@
       <w:pPr>
         <w:numPr>
           <w:ilvl w:val="0"/>
-          <w:numId w:val="1"/>
+          <w:numId w:val="4"/>
         </w:numPr>
         <w:spacing w:after="160" w:line="360" w:lineRule="auto"/>
         <w:jc w:val="both"/>
@@ -110,8 +110,7 @@
     </w:p>
     <w:tbl>
       <w:tblPr>
-        <w:tblStyle w:val="a"/>
-        <w:tblW w:w="8777" w:type="dxa"/>
+        <w:tblW w:w="8775" w:type="dxa"/>
         <w:tblInd w:w="709" w:type="dxa"/>
         <w:tblBorders>
           <w:top w:val="single" w:sz="4" w:space="0" w:color="000000"/>
@@ -126,12 +125,19 @@
       </w:tblPr>
       <w:tblGrid>
         <w:gridCol w:w="1980"/>
-        <w:gridCol w:w="6797"/>
+        <w:gridCol w:w="6795"/>
       </w:tblGrid>
       <w:tr>
         <w:tc>
           <w:tcPr>
             <w:tcW w:w="1980" w:type="dxa"/>
+            <w:tcBorders>
+              <w:top w:val="single" w:sz="4" w:space="0" w:color="000000"/>
+              <w:left w:val="single" w:sz="4" w:space="0" w:color="000000"/>
+              <w:bottom w:val="single" w:sz="4" w:space="0" w:color="000000"/>
+              <w:right w:val="single" w:sz="4" w:space="0" w:color="000000"/>
+            </w:tcBorders>
+            <w:hideMark/>
           </w:tcPr>
           <w:p>
             <w:pPr>
@@ -157,6 +163,13 @@
         <w:tc>
           <w:tcPr>
             <w:tcW w:w="6797" w:type="dxa"/>
+            <w:tcBorders>
+              <w:top w:val="single" w:sz="4" w:space="0" w:color="000000"/>
+              <w:left w:val="single" w:sz="4" w:space="0" w:color="000000"/>
+              <w:bottom w:val="single" w:sz="4" w:space="0" w:color="000000"/>
+              <w:right w:val="single" w:sz="4" w:space="0" w:color="000000"/>
+            </w:tcBorders>
+            <w:hideMark/>
           </w:tcPr>
           <w:p>
             <w:pPr>
@@ -176,16 +189,7 @@
                 <w:sz w:val="24"/>
                 <w:szCs w:val="24"/>
               </w:rPr>
-              <w:t>Déficit no número de vendas e baixo número de clientes</w:t>
-            </w:r>
-            <w:r>
-              <w:rPr>
-                <w:rFonts w:ascii="Calibri" w:eastAsia="Calibri" w:hAnsi="Calibri" w:cs="Calibri"/>
-                <w:i/>
-                <w:sz w:val="24"/>
-                <w:szCs w:val="24"/>
-              </w:rPr>
-              <w:t>, uma vez que a loja física abrange uma área de alcance menor do que a planejada.</w:t>
+              <w:t>Déficit no número de vendas e baixo número de clientes, uma vez que a loja física abrange uma área de alcance menor do que a planejada.</w:t>
             </w:r>
           </w:p>
         </w:tc>
@@ -194,6 +198,13 @@
         <w:tc>
           <w:tcPr>
             <w:tcW w:w="1980" w:type="dxa"/>
+            <w:tcBorders>
+              <w:top w:val="single" w:sz="4" w:space="0" w:color="000000"/>
+              <w:left w:val="single" w:sz="4" w:space="0" w:color="000000"/>
+              <w:bottom w:val="single" w:sz="4" w:space="0" w:color="000000"/>
+              <w:right w:val="single" w:sz="4" w:space="0" w:color="000000"/>
+            </w:tcBorders>
+            <w:hideMark/>
           </w:tcPr>
           <w:p>
             <w:pPr>
@@ -219,6 +230,13 @@
         <w:tc>
           <w:tcPr>
             <w:tcW w:w="6797" w:type="dxa"/>
+            <w:tcBorders>
+              <w:top w:val="single" w:sz="4" w:space="0" w:color="000000"/>
+              <w:left w:val="single" w:sz="4" w:space="0" w:color="000000"/>
+              <w:bottom w:val="single" w:sz="4" w:space="0" w:color="000000"/>
+              <w:right w:val="single" w:sz="4" w:space="0" w:color="000000"/>
+            </w:tcBorders>
+            <w:hideMark/>
           </w:tcPr>
           <w:p>
             <w:pPr>
@@ -247,6 +265,13 @@
         <w:tc>
           <w:tcPr>
             <w:tcW w:w="1980" w:type="dxa"/>
+            <w:tcBorders>
+              <w:top w:val="single" w:sz="4" w:space="0" w:color="000000"/>
+              <w:left w:val="single" w:sz="4" w:space="0" w:color="000000"/>
+              <w:bottom w:val="single" w:sz="4" w:space="0" w:color="000000"/>
+              <w:right w:val="single" w:sz="4" w:space="0" w:color="000000"/>
+            </w:tcBorders>
+            <w:hideMark/>
           </w:tcPr>
           <w:p>
             <w:pPr>
@@ -272,6 +297,13 @@
         <w:tc>
           <w:tcPr>
             <w:tcW w:w="6797" w:type="dxa"/>
+            <w:tcBorders>
+              <w:top w:val="single" w:sz="4" w:space="0" w:color="000000"/>
+              <w:left w:val="single" w:sz="4" w:space="0" w:color="000000"/>
+              <w:bottom w:val="single" w:sz="4" w:space="0" w:color="000000"/>
+              <w:right w:val="single" w:sz="4" w:space="0" w:color="000000"/>
+            </w:tcBorders>
+            <w:hideMark/>
           </w:tcPr>
           <w:p>
             <w:pPr>
@@ -300,6 +332,13 @@
         <w:tc>
           <w:tcPr>
             <w:tcW w:w="1980" w:type="dxa"/>
+            <w:tcBorders>
+              <w:top w:val="single" w:sz="4" w:space="0" w:color="000000"/>
+              <w:left w:val="single" w:sz="4" w:space="0" w:color="000000"/>
+              <w:bottom w:val="single" w:sz="4" w:space="0" w:color="000000"/>
+              <w:right w:val="single" w:sz="4" w:space="0" w:color="000000"/>
+            </w:tcBorders>
+            <w:hideMark/>
           </w:tcPr>
           <w:p>
             <w:pPr>
@@ -336,6 +375,13 @@
         <w:tc>
           <w:tcPr>
             <w:tcW w:w="6797" w:type="dxa"/>
+            <w:tcBorders>
+              <w:top w:val="single" w:sz="4" w:space="0" w:color="000000"/>
+              <w:left w:val="single" w:sz="4" w:space="0" w:color="000000"/>
+              <w:bottom w:val="single" w:sz="4" w:space="0" w:color="000000"/>
+              <w:right w:val="single" w:sz="4" w:space="0" w:color="000000"/>
+            </w:tcBorders>
+            <w:hideMark/>
           </w:tcPr>
           <w:p>
             <w:pPr>
@@ -355,16 +401,7 @@
                 <w:sz w:val="24"/>
                 <w:szCs w:val="24"/>
               </w:rPr>
-              <w:t>A c</w:t>
-            </w:r>
-            <w:r>
-              <w:rPr>
-                <w:rFonts w:ascii="Calibri" w:eastAsia="Calibri" w:hAnsi="Calibri" w:cs="Calibri"/>
-                <w:i/>
-                <w:sz w:val="24"/>
-                <w:szCs w:val="24"/>
-              </w:rPr>
-              <w:t xml:space="preserve">riação de uma loja virtual, de modo que expanda o seu número de clientes, ocasionado em um maior número de vendas. Para assim elevar seus lucros. </w:t>
+              <w:t xml:space="preserve">A criação de uma loja virtual, de modo que expanda o seu número de clientes, ocasionado em um maior número de vendas. Para assim elevar seus lucros. </w:t>
             </w:r>
           </w:p>
         </w:tc>
@@ -386,7 +423,7 @@
       <w:pPr>
         <w:numPr>
           <w:ilvl w:val="0"/>
-          <w:numId w:val="1"/>
+          <w:numId w:val="4"/>
         </w:numPr>
         <w:spacing w:after="160" w:line="360" w:lineRule="auto"/>
         <w:jc w:val="both"/>
@@ -408,8 +445,7 @@
     </w:p>
     <w:tbl>
       <w:tblPr>
-        <w:tblStyle w:val="a0"/>
-        <w:tblW w:w="8878" w:type="dxa"/>
+        <w:tblW w:w="8880" w:type="dxa"/>
         <w:tblInd w:w="720" w:type="dxa"/>
         <w:tblBorders>
           <w:top w:val="single" w:sz="4" w:space="0" w:color="000000"/>
@@ -424,13 +460,20 @@
       </w:tblPr>
       <w:tblGrid>
         <w:gridCol w:w="2676"/>
-        <w:gridCol w:w="2694"/>
-        <w:gridCol w:w="3508"/>
+        <w:gridCol w:w="2695"/>
+        <w:gridCol w:w="3509"/>
       </w:tblGrid>
       <w:tr>
         <w:tc>
           <w:tcPr>
             <w:tcW w:w="2676" w:type="dxa"/>
+            <w:tcBorders>
+              <w:top w:val="single" w:sz="4" w:space="0" w:color="000000"/>
+              <w:left w:val="single" w:sz="4" w:space="0" w:color="000000"/>
+              <w:bottom w:val="single" w:sz="4" w:space="0" w:color="000000"/>
+              <w:right w:val="single" w:sz="4" w:space="0" w:color="000000"/>
+            </w:tcBorders>
+            <w:hideMark/>
           </w:tcPr>
           <w:p>
             <w:pPr>
@@ -457,6 +500,13 @@
         <w:tc>
           <w:tcPr>
             <w:tcW w:w="2694" w:type="dxa"/>
+            <w:tcBorders>
+              <w:top w:val="single" w:sz="4" w:space="0" w:color="000000"/>
+              <w:left w:val="single" w:sz="4" w:space="0" w:color="000000"/>
+              <w:bottom w:val="single" w:sz="4" w:space="0" w:color="000000"/>
+              <w:right w:val="single" w:sz="4" w:space="0" w:color="000000"/>
+            </w:tcBorders>
+            <w:hideMark/>
           </w:tcPr>
           <w:p>
             <w:pPr>
@@ -483,6 +533,13 @@
         <w:tc>
           <w:tcPr>
             <w:tcW w:w="3508" w:type="dxa"/>
+            <w:tcBorders>
+              <w:top w:val="single" w:sz="4" w:space="0" w:color="000000"/>
+              <w:left w:val="single" w:sz="4" w:space="0" w:color="000000"/>
+              <w:bottom w:val="single" w:sz="4" w:space="0" w:color="000000"/>
+              <w:right w:val="single" w:sz="4" w:space="0" w:color="000000"/>
+            </w:tcBorders>
+            <w:hideMark/>
           </w:tcPr>
           <w:p>
             <w:pPr>
@@ -514,6 +571,13 @@
         <w:tc>
           <w:tcPr>
             <w:tcW w:w="2676" w:type="dxa"/>
+            <w:tcBorders>
+              <w:top w:val="single" w:sz="4" w:space="0" w:color="000000"/>
+              <w:left w:val="single" w:sz="4" w:space="0" w:color="000000"/>
+              <w:bottom w:val="single" w:sz="4" w:space="0" w:color="000000"/>
+              <w:right w:val="single" w:sz="4" w:space="0" w:color="000000"/>
+            </w:tcBorders>
+            <w:hideMark/>
           </w:tcPr>
           <w:p>
             <w:pPr>
@@ -538,6 +602,13 @@
         <w:tc>
           <w:tcPr>
             <w:tcW w:w="2694" w:type="dxa"/>
+            <w:tcBorders>
+              <w:top w:val="single" w:sz="4" w:space="0" w:color="000000"/>
+              <w:left w:val="single" w:sz="4" w:space="0" w:color="000000"/>
+              <w:bottom w:val="single" w:sz="4" w:space="0" w:color="000000"/>
+              <w:right w:val="single" w:sz="4" w:space="0" w:color="000000"/>
+            </w:tcBorders>
+            <w:hideMark/>
           </w:tcPr>
           <w:p>
             <w:pPr>
@@ -605,6 +676,12 @@
         <w:tc>
           <w:tcPr>
             <w:tcW w:w="3508" w:type="dxa"/>
+            <w:tcBorders>
+              <w:top w:val="single" w:sz="4" w:space="0" w:color="000000"/>
+              <w:left w:val="single" w:sz="4" w:space="0" w:color="000000"/>
+              <w:bottom w:val="single" w:sz="4" w:space="0" w:color="000000"/>
+              <w:right w:val="single" w:sz="4" w:space="0" w:color="000000"/>
+            </w:tcBorders>
           </w:tcPr>
           <w:p>
             <w:pPr>
@@ -623,16 +700,7 @@
                 <w:sz w:val="24"/>
                 <w:szCs w:val="24"/>
               </w:rPr>
-              <w:t>É quem gerencia e cuida das vendas, do estoque, do desempenho do site, do atendimento e suport</w:t>
-            </w:r>
-            <w:r>
-              <w:rPr>
-                <w:rFonts w:ascii="Calibri" w:eastAsia="Calibri" w:hAnsi="Calibri" w:cs="Calibri"/>
-                <w:i/>
-                <w:sz w:val="24"/>
-                <w:szCs w:val="24"/>
-              </w:rPr>
-              <w:t xml:space="preserve">e aos clientes. Sendo ele </w:t>
+              <w:t xml:space="preserve">É quem gerencia e cuida das vendas, do estoque, do desempenho do site, do atendimento e suporte aos clientes. Sendo ele </w:t>
             </w:r>
             <w:proofErr w:type="gramStart"/>
             <w:r>
@@ -744,16 +812,7 @@
                 <w:szCs w:val="24"/>
               </w:rPr>
               <w:lastRenderedPageBreak/>
-              <w:t>- Permitir o cancel</w:t>
-            </w:r>
-            <w:r>
-              <w:rPr>
-                <w:rFonts w:ascii="Calibri" w:eastAsia="Calibri" w:hAnsi="Calibri" w:cs="Calibri"/>
-                <w:i/>
-                <w:sz w:val="24"/>
-                <w:szCs w:val="24"/>
-              </w:rPr>
-              <w:t>amento do pedido feito pelo cliente;</w:t>
+              <w:t>- Permitir o cancelamento do pedido feito pelo cliente;</w:t>
             </w:r>
           </w:p>
           <w:p>
@@ -856,6 +915,13 @@
         <w:tc>
           <w:tcPr>
             <w:tcW w:w="2676" w:type="dxa"/>
+            <w:tcBorders>
+              <w:top w:val="single" w:sz="4" w:space="0" w:color="000000"/>
+              <w:left w:val="single" w:sz="4" w:space="0" w:color="000000"/>
+              <w:bottom w:val="single" w:sz="4" w:space="0" w:color="000000"/>
+              <w:right w:val="single" w:sz="4" w:space="0" w:color="000000"/>
+            </w:tcBorders>
+            <w:hideMark/>
           </w:tcPr>
           <w:p>
             <w:pPr>
@@ -882,6 +948,13 @@
         <w:tc>
           <w:tcPr>
             <w:tcW w:w="2694" w:type="dxa"/>
+            <w:tcBorders>
+              <w:top w:val="single" w:sz="4" w:space="0" w:color="000000"/>
+              <w:left w:val="single" w:sz="4" w:space="0" w:color="000000"/>
+              <w:bottom w:val="single" w:sz="4" w:space="0" w:color="000000"/>
+              <w:right w:val="single" w:sz="4" w:space="0" w:color="000000"/>
+            </w:tcBorders>
+            <w:hideMark/>
           </w:tcPr>
           <w:p>
             <w:pPr>
@@ -907,6 +980,12 @@
         <w:tc>
           <w:tcPr>
             <w:tcW w:w="3508" w:type="dxa"/>
+            <w:tcBorders>
+              <w:top w:val="single" w:sz="4" w:space="0" w:color="000000"/>
+              <w:left w:val="single" w:sz="4" w:space="0" w:color="000000"/>
+              <w:bottom w:val="single" w:sz="4" w:space="0" w:color="000000"/>
+              <w:right w:val="single" w:sz="4" w:space="0" w:color="000000"/>
+            </w:tcBorders>
           </w:tcPr>
           <w:p>
             <w:pPr>
@@ -925,16 +1004,7 @@
                 <w:sz w:val="24"/>
                 <w:szCs w:val="24"/>
               </w:rPr>
-              <w:t>É quem utiliza o site de modo geral, o cliente usufrui dos produtos e da estrutura disponibilizada pelo administrador. O mesmo terá a s</w:t>
-            </w:r>
-            <w:r>
-              <w:rPr>
-                <w:rFonts w:ascii="Calibri" w:eastAsia="Calibri" w:hAnsi="Calibri" w:cs="Calibri"/>
-                <w:i/>
-                <w:sz w:val="24"/>
-                <w:szCs w:val="24"/>
-              </w:rPr>
-              <w:t>ua disposição as seguintes funcionalidades:</w:t>
+              <w:t>É quem utiliza o site de modo geral, o cliente usufrui dos produtos e da estrutura disponibilizada pelo administrador. O mesmo terá a sua disposição as seguintes funcionalidades:</w:t>
             </w:r>
           </w:p>
           <w:p>
@@ -1206,16 +1276,7 @@
                 <w:sz w:val="24"/>
                 <w:szCs w:val="24"/>
               </w:rPr>
-              <w:t>- Perso</w:t>
-            </w:r>
-            <w:r>
-              <w:rPr>
-                <w:rFonts w:ascii="Calibri" w:eastAsia="Calibri" w:hAnsi="Calibri" w:cs="Calibri"/>
-                <w:i/>
-                <w:sz w:val="24"/>
-                <w:szCs w:val="24"/>
-              </w:rPr>
-              <w:t>nalizar camisa</w:t>
+              <w:t>- Personalizar camisa</w:t>
             </w:r>
           </w:p>
           <w:p>
@@ -1343,7 +1404,7 @@
       <w:pPr>
         <w:numPr>
           <w:ilvl w:val="0"/>
-          <w:numId w:val="1"/>
+          <w:numId w:val="4"/>
         </w:numPr>
         <w:spacing w:after="160" w:line="360" w:lineRule="auto"/>
         <w:jc w:val="both"/>
@@ -1367,7 +1428,7 @@
       <w:pPr>
         <w:numPr>
           <w:ilvl w:val="0"/>
-          <w:numId w:val="3"/>
+          <w:numId w:val="5"/>
         </w:numPr>
         <w:spacing w:line="360" w:lineRule="auto"/>
         <w:rPr>
@@ -1411,47 +1472,7 @@
           <w:sz w:val="24"/>
           <w:szCs w:val="24"/>
         </w:rPr>
-        <w:t>computadores, celulares, consoles e qualquer meio</w:t>
-      </w:r>
-      <w:r>
-        <w:rPr>
-          <w:rFonts w:ascii="Calibri" w:eastAsia="Calibri" w:hAnsi="Calibri" w:cs="Calibri"/>
-          <w:sz w:val="24"/>
-          <w:szCs w:val="24"/>
-        </w:rPr>
-        <w:t xml:space="preserve"> de acesso </w:t>
-      </w:r>
-      <w:r>
-        <w:rPr>
-          <w:rFonts w:ascii="Calibri" w:eastAsia="Calibri" w:hAnsi="Calibri" w:cs="Calibri"/>
-          <w:sz w:val="24"/>
-          <w:szCs w:val="24"/>
-        </w:rPr>
-        <w:t>à</w:t>
-      </w:r>
-      <w:r>
-        <w:rPr>
-          <w:rFonts w:ascii="Calibri" w:eastAsia="Calibri" w:hAnsi="Calibri" w:cs="Calibri"/>
-          <w:sz w:val="24"/>
-          <w:szCs w:val="24"/>
-        </w:rPr>
-        <w:t xml:space="preserve"> internet, o qual permite </w:t>
-      </w:r>
-      <w:r>
-        <w:rPr>
-          <w:rFonts w:ascii="Calibri" w:eastAsia="Calibri" w:hAnsi="Calibri" w:cs="Calibri"/>
-          <w:sz w:val="24"/>
-          <w:szCs w:val="24"/>
-        </w:rPr>
-        <w:t>a</w:t>
-      </w:r>
-      <w:r>
-        <w:rPr>
-          <w:rFonts w:ascii="Calibri" w:eastAsia="Calibri" w:hAnsi="Calibri" w:cs="Calibri"/>
-          <w:sz w:val="24"/>
-          <w:szCs w:val="24"/>
-        </w:rPr>
-        <w:t xml:space="preserve">o usuário acessar sites online. </w:t>
+        <w:t xml:space="preserve">computadores, celulares, consoles e qualquer meio de acesso à internet, o qual permite ao usuário acessar sites online. </w:t>
       </w:r>
       <w:r>
         <w:rPr>
@@ -1460,16 +1481,7 @@
           <w:sz w:val="24"/>
           <w:szCs w:val="24"/>
         </w:rPr>
-        <w:t>O ciclo de tarefas para uma compra pretende não ser demorado, buscando facilitar a acessibilidade e o site não apresenta nenhuma interação com outro aplicativo até o momento. Portanto, o</w:t>
-      </w:r>
-      <w:r>
-        <w:rPr>
-          <w:rFonts w:ascii="Calibri" w:eastAsia="Calibri" w:hAnsi="Calibri" w:cs="Calibri"/>
-          <w:i/>
-          <w:sz w:val="24"/>
-          <w:szCs w:val="24"/>
-        </w:rPr>
-        <w:t xml:space="preserve"> usuário terá uma interação com o site </w:t>
+        <w:t xml:space="preserve">O ciclo de tarefas para uma compra pretende não ser demorado, buscando facilitar a acessibilidade e o site não apresenta nenhuma interação com outro aplicativo até o momento. Portanto, o usuário terá uma interação com o site </w:t>
       </w:r>
       <w:proofErr w:type="spellStart"/>
       <w:r>
@@ -1497,7 +1509,7 @@
       <w:pPr>
         <w:numPr>
           <w:ilvl w:val="0"/>
-          <w:numId w:val="1"/>
+          <w:numId w:val="4"/>
         </w:numPr>
         <w:spacing w:after="160" w:line="360" w:lineRule="auto"/>
         <w:jc w:val="both"/>
@@ -1521,7 +1533,7 @@
       <w:pPr>
         <w:numPr>
           <w:ilvl w:val="0"/>
-          <w:numId w:val="3"/>
+          <w:numId w:val="5"/>
         </w:numPr>
         <w:spacing w:line="360" w:lineRule="auto"/>
         <w:rPr>
@@ -1546,7 +1558,7 @@
       <w:pPr>
         <w:numPr>
           <w:ilvl w:val="0"/>
-          <w:numId w:val="3"/>
+          <w:numId w:val="5"/>
         </w:numPr>
         <w:spacing w:line="360" w:lineRule="auto"/>
         <w:rPr>
@@ -1569,7 +1581,7 @@
       <w:pPr>
         <w:numPr>
           <w:ilvl w:val="0"/>
-          <w:numId w:val="3"/>
+          <w:numId w:val="5"/>
         </w:numPr>
         <w:spacing w:line="360" w:lineRule="auto"/>
         <w:rPr>
@@ -1594,7 +1606,7 @@
       <w:pPr>
         <w:numPr>
           <w:ilvl w:val="0"/>
-          <w:numId w:val="3"/>
+          <w:numId w:val="5"/>
         </w:numPr>
         <w:spacing w:line="360" w:lineRule="auto"/>
         <w:rPr>
@@ -1611,23 +1623,14 @@
           <w:szCs w:val="24"/>
         </w:rPr>
         <w:lastRenderedPageBreak/>
-        <w:t>Está sendo desenvolvido um site, que é um ótimo meio para atrair mais clientes, visto que, por meio do mesmo</w:t>
-      </w:r>
-      <w:r>
-        <w:rPr>
-          <w:rFonts w:ascii="Calibri" w:eastAsia="Calibri" w:hAnsi="Calibri" w:cs="Calibri"/>
-          <w:i/>
-          <w:sz w:val="24"/>
-          <w:szCs w:val="24"/>
-        </w:rPr>
-        <w:t xml:space="preserve"> o usuário poderá realizar uma comprar com mais facilidade.</w:t>
+        <w:t>Está sendo desenvolvido um site, que é um ótimo meio para atrair mais clientes, visto que, por meio do mesmo o usuário poderá realizar uma comprar com mais facilidade.</w:t>
       </w:r>
     </w:p>
     <w:p>
       <w:pPr>
         <w:numPr>
           <w:ilvl w:val="0"/>
-          <w:numId w:val="3"/>
+          <w:numId w:val="5"/>
         </w:numPr>
         <w:spacing w:line="360" w:lineRule="auto"/>
         <w:rPr>
@@ -1652,7 +1655,7 @@
       <w:pPr>
         <w:numPr>
           <w:ilvl w:val="0"/>
-          <w:numId w:val="3"/>
+          <w:numId w:val="5"/>
         </w:numPr>
         <w:spacing w:line="360" w:lineRule="auto"/>
         <w:rPr>
@@ -1668,25 +1671,7 @@
           <w:sz w:val="24"/>
           <w:szCs w:val="24"/>
         </w:rPr>
-        <w:t xml:space="preserve">Um modo mais rápido e fácil, </w:t>
-      </w:r>
-      <w:r>
-        <w:rPr>
-          <w:rFonts w:ascii="Calibri" w:eastAsia="Calibri" w:hAnsi="Calibri" w:cs="Calibri"/>
-          <w:i/>
-          <w:sz w:val="24"/>
-          <w:szCs w:val="24"/>
-        </w:rPr>
-        <w:t>de</w:t>
-      </w:r>
-      <w:r>
-        <w:rPr>
-          <w:rFonts w:ascii="Calibri" w:eastAsia="Calibri" w:hAnsi="Calibri" w:cs="Calibri"/>
-          <w:i/>
-          <w:sz w:val="24"/>
-          <w:szCs w:val="24"/>
-        </w:rPr>
-        <w:t xml:space="preserve"> modo que o usuário possa comprar algum produto sem precisar sair de casa e com poucos cliques.</w:t>
+        <w:t>Um modo mais rápido e fácil, de modo que o usuário possa comprar algum produto sem precisar sair de casa e com poucos cliques.</w:t>
       </w:r>
     </w:p>
     <w:p>
@@ -1704,7 +1689,7 @@
       <w:pPr>
         <w:numPr>
           <w:ilvl w:val="0"/>
-          <w:numId w:val="1"/>
+          <w:numId w:val="4"/>
         </w:numPr>
         <w:spacing w:after="160" w:line="360" w:lineRule="auto"/>
         <w:jc w:val="both"/>
@@ -1721,23 +1706,14 @@
           <w:sz w:val="24"/>
           <w:szCs w:val="24"/>
         </w:rPr>
-        <w:t>Alternativas concorre</w:t>
-      </w:r>
-      <w:r>
-        <w:rPr>
-          <w:rFonts w:ascii="Calibri" w:eastAsia="Calibri" w:hAnsi="Calibri" w:cs="Calibri"/>
-          <w:b/>
-          <w:sz w:val="24"/>
-          <w:szCs w:val="24"/>
-        </w:rPr>
-        <w:t>ntes:</w:t>
+        <w:t>Alternativas concorrentes:</w:t>
       </w:r>
     </w:p>
     <w:p>
       <w:pPr>
         <w:numPr>
           <w:ilvl w:val="0"/>
-          <w:numId w:val="2"/>
+          <w:numId w:val="6"/>
         </w:numPr>
         <w:spacing w:before="240" w:after="240" w:line="360" w:lineRule="auto"/>
         <w:rPr>
@@ -1753,8 +1729,9 @@
           <w:sz w:val="24"/>
           <w:szCs w:val="24"/>
         </w:rPr>
-        <w:t>Uma alternativa ao FutShirt é a loja “Americanas”, a qual apresenta pesquisa por meio de nome ou categoria do produto, e também tem o sistema de carrinho de compras, o qual adiciona os produtos selecionados pelo cliente ao carrinho, deixando o pagame</w:t>
-      </w:r>
+        <w:t xml:space="preserve">Uma alternativa ao </w:t>
+      </w:r>
+      <w:proofErr w:type="spellStart"/>
       <w:r>
         <w:rPr>
           <w:rFonts w:ascii="Calibri" w:eastAsia="Calibri" w:hAnsi="Calibri" w:cs="Calibri"/>
@@ -1762,8 +1739,9 @@
           <w:sz w:val="24"/>
           <w:szCs w:val="24"/>
         </w:rPr>
-        <w:t>nto somente para o final quando o cliente tiver selecionado todos os produtos desejados. Também tem o sistema de login, o qual o usuário se cadastra, o que facilita as próximas compras, e com isso pode favoritar</w:t>
-      </w:r>
+        <w:t>FutShirt</w:t>
+      </w:r>
+      <w:proofErr w:type="spellEnd"/>
       <w:r>
         <w:rPr>
           <w:rFonts w:ascii="Calibri" w:eastAsia="Calibri" w:hAnsi="Calibri" w:cs="Calibri"/>
@@ -1771,8 +1749,9 @@
           <w:sz w:val="24"/>
           <w:szCs w:val="24"/>
         </w:rPr>
-        <w:t xml:space="preserve"> </w:t>
-      </w:r>
+        <w:t xml:space="preserve"> é a loja “</w:t>
+      </w:r>
+      <w:proofErr w:type="spellStart"/>
       <w:r>
         <w:rPr>
           <w:rFonts w:ascii="Calibri" w:eastAsia="Calibri" w:hAnsi="Calibri" w:cs="Calibri"/>
@@ -1780,8 +1759,9 @@
           <w:sz w:val="24"/>
           <w:szCs w:val="24"/>
         </w:rPr>
-        <w:t>produtos a fim de monitorar seus preços. Alé</w:t>
-      </w:r>
+        <w:t>Netshoes</w:t>
+      </w:r>
+      <w:proofErr w:type="spellEnd"/>
       <w:r>
         <w:rPr>
           <w:rFonts w:ascii="Calibri" w:eastAsia="Calibri" w:hAnsi="Calibri" w:cs="Calibri"/>
@@ -1789,8 +1769,9 @@
           <w:sz w:val="24"/>
           <w:szCs w:val="24"/>
         </w:rPr>
-        <w:t>m disso em cada produto tem sua descrição, produto</w:t>
-      </w:r>
+        <w:t xml:space="preserve">”, a qual é uma loja de artigos esportivos e apresenta pesquisa por meio de nome ou categoria do produto, e também tem o sistema de carrinho de compras, o qual adiciona os produtos selecionados pelo cliente ao carrinho, deixando o pagamento somente para o final quando o cliente tiver selecionado todos os produtos desejados. Também tem o sistema de login, o qual o usuário se cadastra, o que facilita as próximas compras, e com isso pode </w:t>
+      </w:r>
+      <w:proofErr w:type="spellStart"/>
       <w:r>
         <w:rPr>
           <w:rFonts w:ascii="Calibri" w:eastAsia="Calibri" w:hAnsi="Calibri" w:cs="Calibri"/>
@@ -1798,8 +1779,9 @@
           <w:sz w:val="24"/>
           <w:szCs w:val="24"/>
         </w:rPr>
-        <w:t>s</w:t>
-      </w:r>
+        <w:t>favoritar</w:t>
+      </w:r>
+      <w:proofErr w:type="spellEnd"/>
       <w:r>
         <w:rPr>
           <w:rFonts w:ascii="Calibri" w:eastAsia="Calibri" w:hAnsi="Calibri" w:cs="Calibri"/>
@@ -1807,14 +1789,14 @@
           <w:sz w:val="24"/>
           <w:szCs w:val="24"/>
         </w:rPr>
-        <w:t xml:space="preserve"> similares ao selecionado e uma seção destinada à avaliação dos consumidores.</w:t>
+        <w:t xml:space="preserve"> produtos a fim de monitorar seus preços. Além disso em cada produto tem sua descrição, produtos similares ao selecionado e uma seção destinada à avaliação dos consumidores.</w:t>
       </w:r>
     </w:p>
     <w:p>
       <w:pPr>
         <w:numPr>
           <w:ilvl w:val="0"/>
-          <w:numId w:val="2"/>
+          <w:numId w:val="6"/>
         </w:numPr>
         <w:spacing w:before="240" w:after="240" w:line="360" w:lineRule="auto"/>
         <w:rPr>
@@ -1830,8 +1812,9 @@
           <w:sz w:val="24"/>
           <w:szCs w:val="24"/>
         </w:rPr>
-        <w:t>Outra alternativa ao FutShirt é a loja “Centauro”, a qual tem um sistema muito semelhante ao da loja “Americanas”, também com pe</w:t>
-      </w:r>
+        <w:t xml:space="preserve">Outra alternativa ao </w:t>
+      </w:r>
+      <w:proofErr w:type="spellStart"/>
       <w:r>
         <w:rPr>
           <w:rFonts w:ascii="Calibri" w:eastAsia="Calibri" w:hAnsi="Calibri" w:cs="Calibri"/>
@@ -1839,8 +1822,9 @@
           <w:sz w:val="24"/>
           <w:szCs w:val="24"/>
         </w:rPr>
-        <w:t>squisa por categoria, sistema de carrinho de compras, sistema de login, e descrição de produtos, aliado à avaliação do</w:t>
-      </w:r>
+        <w:t>FutShirt</w:t>
+      </w:r>
+      <w:proofErr w:type="spellEnd"/>
       <w:r>
         <w:rPr>
           <w:rFonts w:ascii="Calibri" w:eastAsia="Calibri" w:hAnsi="Calibri" w:cs="Calibri"/>
@@ -1848,23 +1832,14 @@
           <w:sz w:val="24"/>
           <w:szCs w:val="24"/>
         </w:rPr>
-        <w:t>s</w:t>
-      </w:r>
-      <w:r>
-        <w:rPr>
-          <w:rFonts w:ascii="Calibri" w:eastAsia="Calibri" w:hAnsi="Calibri" w:cs="Calibri"/>
-          <w:i/>
-          <w:sz w:val="24"/>
-          <w:szCs w:val="24"/>
-        </w:rPr>
-        <w:t xml:space="preserve"> produtos e produtos similares.</w:t>
+        <w:t xml:space="preserve"> é a loja “Centauro”, a qual tem um sistema muito semelhante ao da loja “Americanas”, também com pesquisa por categoria, sistema de carrinho de compras, sistema de login, e descrição de produtos, aliado à avaliação dos produtos e produtos similares.</w:t>
       </w:r>
     </w:p>
     <w:p>
       <w:pPr>
         <w:numPr>
           <w:ilvl w:val="0"/>
-          <w:numId w:val="2"/>
+          <w:numId w:val="6"/>
         </w:numPr>
         <w:spacing w:line="360" w:lineRule="auto"/>
         <w:rPr>
@@ -1878,15 +1853,7 @@
           <w:sz w:val="24"/>
           <w:szCs w:val="24"/>
         </w:rPr>
-        <w:t>Também existe a loja “Mercado Livre” que possui todas as funcionalidades das outras lojas concorrentes ant</w:t>
-      </w:r>
-      <w:r>
-        <w:rPr>
-          <w:rFonts w:ascii="Calibri" w:eastAsia="Calibri" w:hAnsi="Calibri" w:cs="Calibri"/>
-          <w:sz w:val="24"/>
-          <w:szCs w:val="24"/>
-        </w:rPr>
-        <w:t>eriormente citadas, porém tem também um sistema de histórico de pesquisa de produtos e recomendações baseadas nesses produtos pesquisados.</w:t>
+        <w:t>Também existe a loja “Mercado Livre” que possui todas as funcionalidades das outras lojas concorrentes anteriormente citadas, porém tem também um sistema de histórico de pesquisa de produtos e recomendações baseadas nesses produtos pesquisados.</w:t>
       </w:r>
     </w:p>
     <w:p>
@@ -1914,7 +1881,7 @@
       <w:pPr>
         <w:numPr>
           <w:ilvl w:val="0"/>
-          <w:numId w:val="1"/>
+          <w:numId w:val="4"/>
         </w:numPr>
         <w:spacing w:line="360" w:lineRule="auto"/>
         <w:jc w:val="both"/>
@@ -1938,7 +1905,7 @@
       <w:pPr>
         <w:numPr>
           <w:ilvl w:val="0"/>
-          <w:numId w:val="2"/>
+          <w:numId w:val="6"/>
         </w:numPr>
         <w:spacing w:line="360" w:lineRule="auto"/>
         <w:rPr>
@@ -1962,15 +1929,7 @@
           <w:sz w:val="24"/>
           <w:szCs w:val="24"/>
         </w:rPr>
-        <w:t xml:space="preserve"> consiste em um site voltado para vendas de camisas de times ou seleç</w:t>
-      </w:r>
-      <w:r>
-        <w:rPr>
-          <w:rFonts w:ascii="Calibri" w:eastAsia="Calibri" w:hAnsi="Calibri" w:cs="Calibri"/>
-          <w:sz w:val="24"/>
-          <w:szCs w:val="24"/>
-        </w:rPr>
-        <w:t xml:space="preserve">ões de futebol, sejam elas personalizadas ou não, o qual o intuito é ser intolerante a erros, funcionar de forma rápida e eficiente, atribuir um ambiente </w:t>
+        <w:t xml:space="preserve"> consiste em um site voltado para vendas de camisas de times ou seleções de futebol, sejam elas personalizadas ou não, o qual o intuito é ser intolerante a erros, funcionar de forma rápida e eficiente, atribuir um ambiente </w:t>
       </w:r>
       <w:r>
         <w:rPr>
@@ -1979,22 +1938,14 @@
           <w:szCs w:val="24"/>
         </w:rPr>
         <w:lastRenderedPageBreak/>
-        <w:t>acessível a diversos tipos de usuários e possuir um design confortável. Além disso, o site disponibili</w:t>
-      </w:r>
-      <w:r>
-        <w:rPr>
-          <w:rFonts w:ascii="Calibri" w:eastAsia="Calibri" w:hAnsi="Calibri" w:cs="Calibri"/>
-          <w:sz w:val="24"/>
-          <w:szCs w:val="24"/>
-        </w:rPr>
-        <w:t xml:space="preserve">za diferentes mecanismos de busca como, por exemplo, pesquisa por nome de jogadores, times de futebol, seleções, tamanhos de camisa disponíveis, entre outros. </w:t>
+        <w:t xml:space="preserve">acessível a diversos tipos de usuários e possuir um design confortável. Além disso, o site disponibiliza diferentes mecanismos de busca como, por exemplo, pesquisa por nome de jogadores, times de futebol, seleções, tamanhos de camisa disponíveis, entre outros. </w:t>
       </w:r>
     </w:p>
     <w:p>
       <w:pPr>
         <w:numPr>
           <w:ilvl w:val="0"/>
-          <w:numId w:val="2"/>
+          <w:numId w:val="6"/>
         </w:numPr>
         <w:spacing w:line="360" w:lineRule="auto"/>
         <w:rPr>
@@ -2008,22 +1959,14 @@
           <w:sz w:val="24"/>
           <w:szCs w:val="24"/>
         </w:rPr>
-        <w:t>O usuário também pode acompanhar o produto comprado, avaliar produtos da loja virtual, comentar,</w:t>
-      </w:r>
-      <w:r>
-        <w:rPr>
-          <w:rFonts w:ascii="Calibri" w:eastAsia="Calibri" w:hAnsi="Calibri" w:cs="Calibri"/>
-          <w:sz w:val="24"/>
-          <w:szCs w:val="24"/>
-        </w:rPr>
-        <w:t xml:space="preserve"> marcar produtos como favoritos e acessar o carrinho de compras, o qual pode possuir várias camisas.</w:t>
+        <w:t>O usuário também pode acompanhar o produto comprado, avaliar produtos da loja virtual, comentar, marcar produtos como favoritos e acessar o carrinho de compras, o qual pode possuir várias camisas.</w:t>
       </w:r>
     </w:p>
     <w:p>
       <w:pPr>
         <w:numPr>
           <w:ilvl w:val="0"/>
-          <w:numId w:val="2"/>
+          <w:numId w:val="6"/>
         </w:numPr>
         <w:spacing w:line="360" w:lineRule="auto"/>
         <w:rPr>
@@ -2031,7 +1974,7 @@
           <w:szCs w:val="24"/>
         </w:rPr>
       </w:pPr>
-      <w:bookmarkStart w:id="0" w:name="_gjdgxs" w:colFirst="0" w:colLast="0"/>
+      <w:bookmarkStart w:id="0" w:name="_gjdgxs"/>
       <w:bookmarkEnd w:id="0"/>
       <w:r>
         <w:rPr>
@@ -2042,6 +1985,7 @@
         <w:t xml:space="preserve">Caso o usuário possua dúvidas, o site apresentará uma ajuda online para auxiliá-lo. </w:t>
       </w:r>
     </w:p>
+    <w:p/>
     <w:sectPr>
       <w:pgSz w:w="11909" w:h="16834"/>
       <w:pgMar w:top="1440" w:right="1440" w:bottom="1440" w:left="1440" w:header="720" w:footer="720" w:gutter="0"/>
@@ -2380,6 +2324,58 @@
   </w:num>
   <w:num w:numId="3">
     <w:abstractNumId w:val="0"/>
+  </w:num>
+  <w:num w:numId="4">
+    <w:abstractNumId w:val="1"/>
+    <w:lvlOverride w:ilvl="0">
+      <w:startOverride w:val="1"/>
+    </w:lvlOverride>
+    <w:lvlOverride w:ilvl="1"/>
+    <w:lvlOverride w:ilvl="2">
+      <w:startOverride w:val="1"/>
+    </w:lvlOverride>
+    <w:lvlOverride w:ilvl="3">
+      <w:startOverride w:val="1"/>
+    </w:lvlOverride>
+    <w:lvlOverride w:ilvl="4">
+      <w:startOverride w:val="1"/>
+    </w:lvlOverride>
+    <w:lvlOverride w:ilvl="5">
+      <w:startOverride w:val="1"/>
+    </w:lvlOverride>
+    <w:lvlOverride w:ilvl="6">
+      <w:startOverride w:val="1"/>
+    </w:lvlOverride>
+    <w:lvlOverride w:ilvl="7">
+      <w:startOverride w:val="1"/>
+    </w:lvlOverride>
+    <w:lvlOverride w:ilvl="8">
+      <w:startOverride w:val="1"/>
+    </w:lvlOverride>
+  </w:num>
+  <w:num w:numId="5">
+    <w:abstractNumId w:val="0"/>
+    <w:lvlOverride w:ilvl="0"/>
+    <w:lvlOverride w:ilvl="1"/>
+    <w:lvlOverride w:ilvl="2"/>
+    <w:lvlOverride w:ilvl="3"/>
+    <w:lvlOverride w:ilvl="4"/>
+    <w:lvlOverride w:ilvl="5"/>
+    <w:lvlOverride w:ilvl="6"/>
+    <w:lvlOverride w:ilvl="7"/>
+    <w:lvlOverride w:ilvl="8"/>
+  </w:num>
+  <w:num w:numId="6">
+    <w:abstractNumId w:val="2"/>
+    <w:lvlOverride w:ilvl="0"/>
+    <w:lvlOverride w:ilvl="1"/>
+    <w:lvlOverride w:ilvl="2"/>
+    <w:lvlOverride w:ilvl="3"/>
+    <w:lvlOverride w:ilvl="4"/>
+    <w:lvlOverride w:ilvl="5"/>
+    <w:lvlOverride w:ilvl="6"/>
+    <w:lvlOverride w:ilvl="7"/>
+    <w:lvlOverride w:ilvl="8"/>
   </w:num>
 </w:numbering>
 </file>
@@ -2976,9 +2972,7 @@
       <w:tblStyleRowBandSize w:val="1"/>
       <w:tblStyleColBandSize w:val="1"/>
       <w:tblCellMar>
-        <w:top w:w="0" w:type="dxa"/>
         <w:left w:w="108" w:type="dxa"/>
-        <w:bottom w:w="0" w:type="dxa"/>
         <w:right w:w="108" w:type="dxa"/>
       </w:tblCellMar>
     </w:tblPr>
@@ -2992,9 +2986,7 @@
       <w:tblStyleRowBandSize w:val="1"/>
       <w:tblStyleColBandSize w:val="1"/>
       <w:tblCellMar>
-        <w:top w:w="0" w:type="dxa"/>
         <w:left w:w="108" w:type="dxa"/>
-        <w:bottom w:w="0" w:type="dxa"/>
         <w:right w:w="108" w:type="dxa"/>
       </w:tblCellMar>
     </w:tblPr>

</xml_diff>